<commit_message>
XML Féléves Feladat fix
</commit_message>
<xml_diff>
--- a/XMLFeladat/VM_Jegyzőkönyv.docx
+++ b/XMLFeladat/VM_Jegyzőkönyv.docx
@@ -221,25 +221,23 @@
           <w:sz w:val="24"/>
           <w:szCs w:val="24"/>
         </w:rPr>
-        <w:t xml:space="preserve">Egy könyvtár könyveinek </w:t>
-      </w:r>
-      <w:proofErr w:type="spellStart"/>
+        <w:t>Egy könyvtár könyveinek ny</w:t>
+      </w:r>
       <w:r>
         <w:rPr>
           <w:rFonts w:ascii="Times New Roman" w:hAnsi="Times New Roman" w:cs="Times New Roman"/>
           <w:sz w:val="24"/>
           <w:szCs w:val="24"/>
         </w:rPr>
-        <w:t>nyílvántartása</w:t>
-      </w:r>
-      <w:proofErr w:type="spellEnd"/>
+        <w:t>i</w:t>
+      </w:r>
       <w:r>
         <w:rPr>
           <w:rFonts w:ascii="Times New Roman" w:hAnsi="Times New Roman" w:cs="Times New Roman"/>
           <w:sz w:val="24"/>
           <w:szCs w:val="24"/>
         </w:rPr>
-        <w:t xml:space="preserve"> magában is egy nagy feladat, de tudni azt minden egyes könyv esetén, hogy mikor kölcsönözték ki, kinek a könyvét, az adott könyv milyen tulajdonságokkal </w:t>
+        <w:t xml:space="preserve">lvántartása magában is egy nagy feladat, de tudni azt minden egyes könyv esetén, hogy mikor kölcsönözték ki, kinek a könyvét, az adott könyv milyen tulajdonságokkal </w:t>
       </w:r>
       <w:proofErr w:type="gramStart"/>
       <w:r>
@@ -257,25 +255,23 @@
           <w:sz w:val="24"/>
           <w:szCs w:val="24"/>
         </w:rPr>
-        <w:t xml:space="preserve"> stb. már egy </w:t>
-      </w:r>
-      <w:proofErr w:type="spellStart"/>
+        <w:t xml:space="preserve"> stb. már egy nehez</w:t>
+      </w:r>
       <w:r>
         <w:rPr>
           <w:rFonts w:ascii="Times New Roman" w:hAnsi="Times New Roman" w:cs="Times New Roman"/>
           <w:sz w:val="24"/>
           <w:szCs w:val="24"/>
         </w:rPr>
-        <w:t>nehezbb</w:t>
-      </w:r>
-      <w:proofErr w:type="spellEnd"/>
+        <w:t>e</w:t>
+      </w:r>
       <w:r>
         <w:rPr>
           <w:rFonts w:ascii="Times New Roman" w:hAnsi="Times New Roman" w:cs="Times New Roman"/>
           <w:sz w:val="24"/>
           <w:szCs w:val="24"/>
         </w:rPr>
-        <w:t>, valamint komplexebb feladatnak bizonyul.</w:t>
+        <w:t>bb, valamint komplexebb feladatnak bizonyul.</w:t>
       </w:r>
     </w:p>
     <w:p>
@@ -491,10 +487,10 @@
           <w:noProof/>
         </w:rPr>
         <w:drawing>
-          <wp:inline distT="0" distB="0" distL="0" distR="0" wp14:anchorId="7E44A50B" wp14:editId="6F8EFC93">
-            <wp:extent cx="5760720" cy="2943225"/>
-            <wp:effectExtent l="0" t="0" r="0" b="9525"/>
-            <wp:docPr id="2" name="Kép 2"/>
+          <wp:inline distT="0" distB="0" distL="0" distR="0" wp14:anchorId="7B0ADA0A" wp14:editId="19B36747">
+            <wp:extent cx="5760720" cy="1791335"/>
+            <wp:effectExtent l="0" t="0" r="0" b="0"/>
+            <wp:docPr id="3" name="Kép 3"/>
             <wp:cNvGraphicFramePr>
               <a:graphicFrameLocks xmlns:a="http://schemas.openxmlformats.org/drawingml/2006/main" noChangeAspect="1"/>
             </wp:cNvGraphicFramePr>
@@ -502,13 +498,13 @@
               <a:graphicData uri="http://schemas.openxmlformats.org/drawingml/2006/picture">
                 <pic:pic xmlns:pic="http://schemas.openxmlformats.org/drawingml/2006/picture">
                   <pic:nvPicPr>
-                    <pic:cNvPr id="0" name="Picture 3"/>
+                    <pic:cNvPr id="0" name="Picture 1"/>
                     <pic:cNvPicPr>
                       <a:picLocks noChangeAspect="1" noChangeArrowheads="1"/>
                     </pic:cNvPicPr>
                   </pic:nvPicPr>
                   <pic:blipFill>
-                    <a:blip r:embed="rId5">
+                    <a:blip r:embed="rId5" cstate="print">
                       <a:extLst>
                         <a:ext uri="{28A0092B-C50C-407E-A947-70E740481C1C}">
                           <a14:useLocalDpi xmlns:a14="http://schemas.microsoft.com/office/drawing/2010/main" val="0"/>
@@ -523,7 +519,7 @@
                   <pic:spPr bwMode="auto">
                     <a:xfrm>
                       <a:off x="0" y="0"/>
-                      <a:ext cx="5760720" cy="2943225"/>
+                      <a:ext cx="5760720" cy="1791335"/>
                     </a:xfrm>
                     <a:prstGeom prst="rect">
                       <a:avLst/>
@@ -8931,6 +8927,7 @@
         </w:rPr>
         <w:t>&lt;</w:t>
       </w:r>
+      <w:proofErr w:type="spellStart"/>
       <w:proofErr w:type="gramStart"/>
       <w:r>
         <w:rPr>
@@ -8942,6 +8939,7 @@
         </w:rPr>
         <w:t>xs:element</w:t>
       </w:r>
+      <w:proofErr w:type="spellEnd"/>
       <w:proofErr w:type="gramEnd"/>
       <w:r>
         <w:rPr>

</xml_diff>